<commit_message>
Fim do gastos e custos
</commit_message>
<xml_diff>
--- a/Docs/Gastos e Custos.docx
+++ b/Docs/Gastos e Custos.docx
@@ -160,7 +160,15 @@
         <w:t xml:space="preserve">, ficara nos servidores da Oracle Cloud, que tem um gasto de armazenamento em blocos de </w:t>
       </w:r>
       <w:r>
-        <w:t>US$4,25/mês com disponibilidade de 100GB e 6000 IOPS, Saída de dados $0,0085 por GB/hora (a saída dos primeiros 10TB são gratuitos) e uma VM para fins gerias que custara $0,0980/hora (VM.STANDARD.E4.FLEX</w:t>
+        <w:t>US$4,25/mês com disponibilidade de 100GB e 6000 IOPS, Saída de dados $0,0085 por GB/hora (a saída dos primeiros 10TB são gratuitos) e uma VM para fins gerias que custara $0,0980/hora (</w:t>
+      </w:r>
+      <w:proofErr w:type="gramStart"/>
+      <w:r>
+        <w:t>VM.STANDARD.E</w:t>
+      </w:r>
+      <w:proofErr w:type="gramEnd"/>
+      <w:r>
+        <w:t>4.FLEX</w:t>
       </w:r>
       <w:r>
         <w:t xml:space="preserve"> e 2 núcleos (4VCPU) e 32 GB RAM</w:t>
@@ -254,19 +262,42 @@
     <w:p>
       <w:pPr>
         <w:jc w:val="both"/>
+      </w:pPr>
+      <w:r>
+        <w:tab/>
+        <w:t xml:space="preserve">A aplicação teve o seu surgimento pela demanda de oferecer ao publico em geral uma forma acompanhar a sua saúde física, através de monitoramentos e relatórios dinâmicos. Com isso </w:t>
+      </w:r>
+      <w:r>
+        <w:t xml:space="preserve">a ideia principal é estar entre os </w:t>
+      </w:r>
+      <w:r>
+        <w:t>800 aplicativos de produtividade da Google</w:t>
+      </w:r>
+      <w:r>
+        <w:t xml:space="preserve"> Play, que faturam em torno de US$ 3500,00 por mês.</w:t>
+      </w:r>
+    </w:p>
+    <w:p>
+      <w:pPr>
+        <w:jc w:val="both"/>
         <w:rPr>
           <w:u w:val="single"/>
         </w:rPr>
       </w:pPr>
       <w:r>
         <w:tab/>
-        <w:t xml:space="preserve">A aplicação teve o seu surgimento pela demanda de oferecer ao publico em geral uma forma acompanhar a sua saúde física, através de monitoramentos e relatórios dinâmicos. Com isso </w:t>
-      </w:r>
-      <w:r>
-        <w:t xml:space="preserve">a ideia principal é estar entre os </w:t>
-      </w:r>
-      <w:r>
-        <w:t xml:space="preserve">800 aplicativos de produtividade da Google </w:t>
+        <w:t xml:space="preserve">O faturamento da aplicação será feito de três formas: a primeira será que o aplicativo será anúncios pagos, onde tem se uma estimativa de que a cada 1000 visualizações pode se faturar entre 15 a 150 dólares. A segunda forma será, a aplicação terá planos premium, que darão acesso a conversar diárias com nutrólogos e nutricionistas, planejamento de alimentação e treinos, e um aplicativo totalmente customizável e sem anúncios. E por fim, a ultima forma será parcerias com vendas de produtos como afiliados e cupons de descontos para comprar alimentos em mercados e </w:t>
+      </w:r>
+      <w:proofErr w:type="spellStart"/>
+      <w:r>
+        <w:t>marketplaces</w:t>
+      </w:r>
+      <w:proofErr w:type="spellEnd"/>
+      <w:r>
+        <w:t xml:space="preserve"> focados em vida saudável e nutrição, onde podemos gerar um cupom de desconto para usar na compra de produtos</w:t>
+      </w:r>
+      <w:r>
+        <w:t>.</w:t>
       </w:r>
     </w:p>
     <w:p>

</xml_diff>